<commit_message>
Update project to use Azure blob storage for downloads
- Changed DOWNLOAD_ROOT to Azure blob storage URL
- Removed local project files (now hosted in Azure blob)
- Updated index.html with enhanced features
- Ready for Azure Static Web Apps deployment

🤖 Generated with [Claude Code](https://claude.ai/code)

Co-Authored-By: Claude <noreply@anthropic.com>
</commit_message>
<xml_diff>
--- a/projects/137_Lucy_TechnicalReport_April29_Final.docx
+++ b/projects/137_Lucy_TechnicalReport_April29_Final.docx
@@ -37481,9 +37481,9 @@
 </file>
 
 <file path=customXml/item2.xml><?xml version="1.0" encoding="utf-8"?>
-<ct:contentTypeSchema xmlns:ct="http://schemas.microsoft.com/office/2006/metadata/contentType" xmlns:ma="http://schemas.microsoft.com/office/2006/metadata/properties/metaAttributes" ct:_="" ma:_="" ma:contentTypeName="Document" ma:contentTypeID="0x010100AD54E0BCF2FEB74DA33282FCEBF9CB5C" ma:contentTypeVersion="33" ma:contentTypeDescription="Create a new document." ma:contentTypeScope="" ma:versionID="e7930f6f3f0040bd1c27fb9f4ad545a2">
-  <xsd:schema xmlns:xsd="http://www.w3.org/2001/XMLSchema" xmlns:xs="http://www.w3.org/2001/XMLSchema" xmlns:p="http://schemas.microsoft.com/office/2006/metadata/properties" xmlns:ns2="ea7b9c9a-011f-417b-9a4e-a2d7c63caace" xmlns:ns3="89bb417c-f7eb-404d-bc84-f98f4a7ed7e0" targetNamespace="http://schemas.microsoft.com/office/2006/metadata/properties" ma:root="true" ma:fieldsID="694f0977a33b899c9e4d7ea477fe82da" ns2:_="" ns3:_="">
-    <xsd:import namespace="ea7b9c9a-011f-417b-9a4e-a2d7c63caace"/>
+<ct:contentTypeSchema xmlns:ct="http://schemas.microsoft.com/office/2006/metadata/contentType" xmlns:ma="http://schemas.microsoft.com/office/2006/metadata/properties/metaAttributes" ct:_="" ma:_="" ma:contentTypeName="Document" ma:contentTypeID="0x010100D61E1E41E7FA6B4CB6A97EC0C5ABFF56" ma:contentTypeVersion="22" ma:contentTypeDescription="Create a new document." ma:contentTypeScope="" ma:versionID="c17bfa59a819ee0a151a04b000a906a1">
+  <xsd:schema xmlns:xsd="http://www.w3.org/2001/XMLSchema" xmlns:xs="http://www.w3.org/2001/XMLSchema" xmlns:p="http://schemas.microsoft.com/office/2006/metadata/properties" xmlns:ns2="cbd97833-cad1-4f03-b173-49f8f02cb07f" xmlns:ns3="89bb417c-f7eb-404d-bc84-f98f4a7ed7e0" targetNamespace="http://schemas.microsoft.com/office/2006/metadata/properties" ma:root="true" ma:fieldsID="a73c63f87584b2298d1ed8122cd81173" ns2:_="" ns3:_="">
+    <xsd:import namespace="cbd97833-cad1-4f03-b173-49f8f02cb07f"/>
     <xsd:import namespace="89bb417c-f7eb-404d-bc84-f98f4a7ed7e0"/>
     <xsd:element name="properties">
       <xsd:complexType>
@@ -37491,37 +37491,25 @@
           <xsd:element name="documentManagement">
             <xsd:complexType>
               <xsd:all>
-                <xsd:element ref="ns2:Email" minOccurs="0"/>
-                <xsd:element ref="ns2:YourAppliedPolicyProjectInstructor_x003f_" minOccurs="0"/>
-                <xsd:element ref="ns2:Permissiontoshareportionsofyourcoursework_x0028_inadditiontothetechnicalreport_x0029_withFutureStudents_x003f_" minOccurs="0"/>
-                <xsd:element ref="ns2:AppliedPolicyProjectName_x003f_" minOccurs="0"/>
-                <xsd:element ref="ns2:PrimaryTopicofAppliedPolicyProject_x003f_" minOccurs="0"/>
-                <xsd:element ref="ns2:GeographicScopeofthisAppliedPolicyProject" minOccurs="0"/>
-                <xsd:element ref="ns2:ProblemLevel_x003f_" minOccurs="0"/>
-                <xsd:element ref="ns2:AppliedPolicyProjectSummaryParagraph" minOccurs="0"/>
-                <xsd:element ref="ns2:PermissiontoshareallorportionsofyourAPPtohelppotentialclientsenvisionthevalueofAPPsfortheirorganizations" minOccurs="0"/>
-                <xsd:element ref="ns2:Organization_x0028_Client_x0029_Name" minOccurs="0"/>
-                <xsd:element ref="ns2:TypeofAppliedPolicyProjectOrganization_x0028_Client_x0029_" minOccurs="0"/>
-                <xsd:element ref="ns2:ClientContactName" minOccurs="0"/>
-                <xsd:element ref="ns2:ClientContactTitle" minOccurs="0"/>
-                <xsd:element ref="ns2:ClientContactEmail" minOccurs="0"/>
-                <xsd:element ref="ns2:ClientContactPhoneNumber" minOccurs="0"/>
-                <xsd:element ref="ns2:Howdidyoufirstcontactthisclient_x003f_" minOccurs="0"/>
-                <xsd:element ref="ns2:WouldyourecommendthiscontactforanotherstudenttoworkwithonAPP_x003f_Whyorwhynot_x003f_" minOccurs="0"/>
+                <xsd:element ref="ns2:_ModernAudienceTargetUserField" minOccurs="0"/>
+                <xsd:element ref="ns2:_ModernAudienceAadObjectIds" minOccurs="0"/>
+                <xsd:element ref="ns2:MediaServiceMetadata" minOccurs="0"/>
+                <xsd:element ref="ns2:MediaServiceFastMetadata" minOccurs="0"/>
+                <xsd:element ref="ns3:SharedWithUsers" minOccurs="0"/>
+                <xsd:element ref="ns3:SharedWithDetails" minOccurs="0"/>
                 <xsd:element ref="ns2:lcf76f155ced4ddcb4097134ff3c332f" minOccurs="0"/>
                 <xsd:element ref="ns3:TaxCatchAll" minOccurs="0"/>
-                <xsd:element ref="ns2:MediaServiceMetadata" minOccurs="0"/>
-                <xsd:element ref="ns2:MediaServiceFastMetadata" minOccurs="0"/>
-                <xsd:element ref="ns2:MediaServiceSearchProperties" minOccurs="0"/>
                 <xsd:element ref="ns2:MediaServiceDateTaken" minOccurs="0"/>
-                <xsd:element ref="ns2:MediaServiceObjectDetectorVersions" minOccurs="0"/>
+                <xsd:element ref="ns2:MediaServiceOCR" minOccurs="0"/>
                 <xsd:element ref="ns2:MediaServiceGenerationTime" minOccurs="0"/>
                 <xsd:element ref="ns2:MediaServiceEventHashCode" minOccurs="0"/>
-                <xsd:element ref="ns2:MediaServiceOCR" minOccurs="0"/>
-                <xsd:element ref="ns3:SharedWithUsers" minOccurs="0"/>
-                <xsd:element ref="ns3:SharedWithDetails" minOccurs="0"/>
-                <xsd:element ref="ns2:Student_Assigned" minOccurs="0"/>
-                <xsd:element ref="ns2:Project_Start_Term"/>
+                <xsd:element ref="ns2:MediaServiceAutoKeyPoints" minOccurs="0"/>
+                <xsd:element ref="ns2:MediaServiceKeyPoints" minOccurs="0"/>
+                <xsd:element ref="ns2:MediaLengthInSeconds" minOccurs="0"/>
+                <xsd:element ref="ns2:MediaServiceObjectDetectorVersions" minOccurs="0"/>
+                <xsd:element ref="ns2:MediaServiceLocation" minOccurs="0"/>
+                <xsd:element ref="ns2:MediaServiceSearchProperties" minOccurs="0"/>
+                <xsd:element ref="ns2:MediaServiceBillingMetadata" minOccurs="0"/>
               </xsd:all>
             </xsd:complexType>
           </xsd:element>
@@ -37529,249 +37517,10 @@
       </xsd:complexType>
     </xsd:element>
   </xsd:schema>
-  <xsd:schema xmlns:xsd="http://www.w3.org/2001/XMLSchema" xmlns:xs="http://www.w3.org/2001/XMLSchema" xmlns:dms="http://schemas.microsoft.com/office/2006/documentManagement/types" xmlns:pc="http://schemas.microsoft.com/office/infopath/2007/PartnerControls" targetNamespace="ea7b9c9a-011f-417b-9a4e-a2d7c63caace" elementFormDefault="qualified">
+  <xsd:schema xmlns:xsd="http://www.w3.org/2001/XMLSchema" xmlns:xs="http://www.w3.org/2001/XMLSchema" xmlns:dms="http://schemas.microsoft.com/office/2006/documentManagement/types" xmlns:pc="http://schemas.microsoft.com/office/infopath/2007/PartnerControls" targetNamespace="cbd97833-cad1-4f03-b173-49f8f02cb07f" elementFormDefault="qualified">
     <xsd:import namespace="http://schemas.microsoft.com/office/2006/documentManagement/types"/>
     <xsd:import namespace="http://schemas.microsoft.com/office/infopath/2007/PartnerControls"/>
-    <xsd:element name="Email" ma:index="8" nillable="true" ma:displayName="Email" ma:format="Dropdown" ma:internalName="Email">
-      <xsd:simpleType>
-        <xsd:restriction base="dms:Text">
-          <xsd:maxLength value="255"/>
-        </xsd:restriction>
-      </xsd:simpleType>
-    </xsd:element>
-    <xsd:element name="YourAppliedPolicyProjectInstructor_x003f_" ma:index="9" nillable="true" ma:displayName="Instructor" ma:format="Dropdown" ma:internalName="YourAppliedPolicyProjectInstructor_x003f_">
-      <xsd:simpleType>
-        <xsd:union memberTypes="dms:Text">
-          <xsd:simpleType>
-            <xsd:restriction base="dms:Choice">
-              <xsd:enumeration value="Andrew Pennock"/>
-              <xsd:enumeration value="Chris Ruhm"/>
-              <xsd:enumeration value="Craig Volden"/>
-              <xsd:enumeration value="Noah Myung"/>
-              <xsd:enumeration value="Ben Castleman"/>
-            </xsd:restriction>
-          </xsd:simpleType>
-        </xsd:union>
-      </xsd:simpleType>
-    </xsd:element>
-    <xsd:element name="Permissiontoshareportionsofyourcoursework_x0028_inadditiontothetechnicalreport_x0029_withFutureStudents_x003f_" ma:index="10" nillable="true" ma:displayName="Permission to share portions of your coursework (in addition to the technical report) with Future Students?" ma:format="Dropdown" ma:internalName="Permissiontoshareportionsofyourcoursework_x0028_inadditiontothetechnicalreport_x0029_withFutureStudents_x003f_">
-      <xsd:simpleType>
-        <xsd:restriction base="dms:Choice">
-          <xsd:enumeration value="Yes"/>
-          <xsd:enumeration value="No"/>
-        </xsd:restriction>
-      </xsd:simpleType>
-    </xsd:element>
-    <xsd:element name="AppliedPolicyProjectName_x003f_" ma:index="11" nillable="true" ma:displayName="Project Name" ma:format="Dropdown" ma:internalName="AppliedPolicyProjectName_x003f_">
-      <xsd:simpleType>
-        <xsd:restriction base="dms:Text">
-          <xsd:maxLength value="255"/>
-        </xsd:restriction>
-      </xsd:simpleType>
-    </xsd:element>
-    <xsd:element name="PrimaryTopicofAppliedPolicyProject_x003f_" ma:index="12" nillable="true" ma:displayName="Primary Topic" ma:format="Dropdown" ma:internalName="PrimaryTopicofAppliedPolicyProject_x003f_">
-      <xsd:simpleType>
-        <xsd:restriction base="dms:Text">
-          <xsd:maxLength value="255"/>
-        </xsd:restriction>
-      </xsd:simpleType>
-    </xsd:element>
-    <xsd:element name="GeographicScopeofthisAppliedPolicyProject" ma:index="13" nillable="true" ma:displayName="Geographic Scope of this Applied Policy Project" ma:format="Dropdown" ma:internalName="GeographicScopeofthisAppliedPolicyProject">
-      <xsd:simpleType>
-        <xsd:union memberTypes="dms:Text">
-          <xsd:simpleType>
-            <xsd:restriction base="dms:Choice">
-              <xsd:enumeration value="Domestic"/>
-              <xsd:enumeration value="International"/>
-            </xsd:restriction>
-          </xsd:simpleType>
-        </xsd:union>
-      </xsd:simpleType>
-    </xsd:element>
-    <xsd:element name="ProblemLevel_x003f_" ma:index="14" nillable="true" ma:displayName="Problem Level?" ma:format="Dropdown" ma:internalName="ProblemLevel_x003f_">
-      <xsd:simpleType>
-        <xsd:union memberTypes="dms:Text">
-          <xsd:simpleType>
-            <xsd:restriction base="dms:Choice">
-              <xsd:enumeration value="National"/>
-              <xsd:enumeration value="State/Province"/>
-              <xsd:enumeration value="City/Municipal"/>
-              <xsd:enumeration value="Rural"/>
-              <xsd:enumeration value="Cross Border"/>
-            </xsd:restriction>
-          </xsd:simpleType>
-        </xsd:union>
-      </xsd:simpleType>
-    </xsd:element>
-    <xsd:element name="AppliedPolicyProjectSummaryParagraph" ma:index="15" nillable="true" ma:displayName="Applied Policy Project Summary Paragraph" ma:format="Dropdown" ma:internalName="AppliedPolicyProjectSummaryParagraph">
-      <xsd:simpleType>
-        <xsd:restriction base="dms:Note"/>
-      </xsd:simpleType>
-    </xsd:element>
-    <xsd:element name="PermissiontoshareallorportionsofyourAPPtohelppotentialclientsenvisionthevalueofAPPsfortheirorganizations" ma:index="16" nillable="true" ma:displayName="Permission to share all or portions of your APP to help potential clients envision the value of APPs for their organizations" ma:format="Dropdown" ma:internalName="PermissiontoshareallorportionsofyourAPPtohelppotentialclientsenvisionthevalueofAPPsfortheirorganizations">
-      <xsd:simpleType>
-        <xsd:restriction base="dms:Choice">
-          <xsd:enumeration value="Yes"/>
-          <xsd:enumeration value="No"/>
-        </xsd:restriction>
-      </xsd:simpleType>
-    </xsd:element>
-    <xsd:element name="Organization_x0028_Client_x0029_Name" ma:index="17" nillable="true" ma:displayName="Client Org Name" ma:format="Dropdown" ma:internalName="Organization_x0028_Client_x0029_Name">
-      <xsd:simpleType>
-        <xsd:restriction base="dms:Text">
-          <xsd:maxLength value="255"/>
-        </xsd:restriction>
-      </xsd:simpleType>
-    </xsd:element>
-    <xsd:element name="TypeofAppliedPolicyProjectOrganization_x0028_Client_x0029_" ma:index="18" nillable="true" ma:displayName="Client Org Type" ma:format="Dropdown" ma:internalName="TypeofAppliedPolicyProjectOrganization_x0028_Client_x0029_">
-      <xsd:simpleType>
-        <xsd:union memberTypes="dms:Text">
-          <xsd:simpleType>
-            <xsd:restriction base="dms:Choice">
-              <xsd:enumeration value="Federal Government"/>
-              <xsd:enumeration value="State Government"/>
-              <xsd:enumeration value="Local Government"/>
-              <xsd:enumeration value="International Organization"/>
-              <xsd:enumeration value="International Government"/>
-              <xsd:enumeration value="Nonprofit Sector"/>
-              <xsd:enumeration value="Consulting (private sector clients)"/>
-              <xsd:enumeration value="Consulting (primarily government or nonprofit clients)"/>
-              <xsd:enumeration value="Private Sector (non-consulting)"/>
-              <xsd:enumeration value="Public Interest/Advocacy Group"/>
-              <xsd:enumeration value="Foundation"/>
-              <xsd:enumeration value="Research Institute or Think Tank"/>
-              <xsd:enumeration value="Full-time Service (e.g. AmeriCorps, PeaceCorps, Military, etc.)"/>
-            </xsd:restriction>
-          </xsd:simpleType>
-        </xsd:union>
-      </xsd:simpleType>
-    </xsd:element>
-    <xsd:element name="ClientContactName" ma:index="19" nillable="true" ma:displayName="Client Contact Name" ma:format="Dropdown" ma:internalName="ClientContactName">
-      <xsd:simpleType>
-        <xsd:restriction base="dms:Text">
-          <xsd:maxLength value="255"/>
-        </xsd:restriction>
-      </xsd:simpleType>
-    </xsd:element>
-    <xsd:element name="ClientContactTitle" ma:index="20" nillable="true" ma:displayName="Client Contact Title" ma:format="Dropdown" ma:internalName="ClientContactTitle">
-      <xsd:simpleType>
-        <xsd:restriction base="dms:Text">
-          <xsd:maxLength value="255"/>
-        </xsd:restriction>
-      </xsd:simpleType>
-    </xsd:element>
-    <xsd:element name="ClientContactEmail" ma:index="21" nillable="true" ma:displayName="Client Contact Email" ma:format="Dropdown" ma:internalName="ClientContactEmail">
-      <xsd:simpleType>
-        <xsd:restriction base="dms:Text">
-          <xsd:maxLength value="255"/>
-        </xsd:restriction>
-      </xsd:simpleType>
-    </xsd:element>
-    <xsd:element name="ClientContactPhoneNumber" ma:index="22" nillable="true" ma:displayName="Client Contact Phone Number" ma:format="Dropdown" ma:internalName="ClientContactPhoneNumber">
-      <xsd:simpleType>
-        <xsd:restriction base="dms:Text">
-          <xsd:maxLength value="255"/>
-        </xsd:restriction>
-      </xsd:simpleType>
-    </xsd:element>
-    <xsd:element name="Howdidyoufirstcontactthisclient_x003f_" ma:index="23" nillable="true" ma:displayName="How did you first contact this client?" ma:format="Dropdown" ma:internalName="Howdidyoufirstcontactthisclient_x003f_">
-      <xsd:simpleType>
-        <xsd:restriction base="dms:Choice">
-          <xsd:enumeration value="Internship"/>
-          <xsd:enumeration value="Contact before Batten"/>
-          <xsd:enumeration value="Batten Project Contact"/>
-          <xsd:enumeration value="Cold Call"/>
-          <xsd:enumeration value="Contact through Batten Professor"/>
-          <xsd:enumeration value="Other"/>
-        </xsd:restriction>
-      </xsd:simpleType>
-    </xsd:element>
-    <xsd:element name="WouldyourecommendthiscontactforanotherstudenttoworkwithonAPP_x003f_Whyorwhynot_x003f_" ma:index="24" nillable="true" ma:displayName="Would you recommend this contact for another student to work with on APP?  Why or why not?" ma:format="Dropdown" ma:internalName="WouldyourecommendthiscontactforanotherstudenttoworkwithonAPP_x003f_Whyorwhynot_x003f_">
-      <xsd:simpleType>
-        <xsd:restriction base="dms:Text">
-          <xsd:maxLength value="255"/>
-        </xsd:restriction>
-      </xsd:simpleType>
-    </xsd:element>
-    <xsd:element name="lcf76f155ced4ddcb4097134ff3c332f" ma:index="26" nillable="true" ma:taxonomy="true" ma:internalName="lcf76f155ced4ddcb4097134ff3c332f" ma:taxonomyFieldName="MediaServiceImageTags" ma:displayName="Image Tags" ma:readOnly="false" ma:fieldId="{5cf76f15-5ced-4ddc-b409-7134ff3c332f}" ma:taxonomyMulti="true" ma:sspId="1d038b50-52dc-447d-ac2e-a29bd036c4b1" ma:termSetId="09814cd3-568e-fe90-9814-8d621ff8fb84" ma:anchorId="fba54fb3-c3e1-fe81-a776-ca4b69148c4d" ma:open="true" ma:isKeyword="false">
-      <xsd:complexType>
-        <xsd:sequence>
-          <xsd:element ref="pc:Terms" minOccurs="0" maxOccurs="1"/>
-        </xsd:sequence>
-      </xsd:complexType>
-    </xsd:element>
-    <xsd:element name="MediaServiceMetadata" ma:index="28" nillable="true" ma:displayName="MediaServiceMetadata" ma:hidden="true" ma:internalName="MediaServiceMetadata" ma:readOnly="true">
-      <xsd:simpleType>
-        <xsd:restriction base="dms:Note"/>
-      </xsd:simpleType>
-    </xsd:element>
-    <xsd:element name="MediaServiceFastMetadata" ma:index="29" nillable="true" ma:displayName="MediaServiceFastMetadata" ma:hidden="true" ma:internalName="MediaServiceFastMetadata" ma:readOnly="true">
-      <xsd:simpleType>
-        <xsd:restriction base="dms:Note"/>
-      </xsd:simpleType>
-    </xsd:element>
-    <xsd:element name="MediaServiceSearchProperties" ma:index="30" nillable="true" ma:displayName="MediaServiceSearchProperties" ma:hidden="true" ma:internalName="MediaServiceSearchProperties" ma:readOnly="true">
-      <xsd:simpleType>
-        <xsd:restriction base="dms:Note"/>
-      </xsd:simpleType>
-    </xsd:element>
-    <xsd:element name="MediaServiceDateTaken" ma:index="31" nillable="true" ma:displayName="MediaServiceDateTaken" ma:hidden="true" ma:indexed="true" ma:internalName="MediaServiceDateTaken" ma:readOnly="true">
-      <xsd:simpleType>
-        <xsd:restriction base="dms:Text"/>
-      </xsd:simpleType>
-    </xsd:element>
-    <xsd:element name="MediaServiceObjectDetectorVersions" ma:index="32" nillable="true" ma:displayName="MediaServiceObjectDetectorVersions" ma:hidden="true" ma:indexed="true" ma:internalName="MediaServiceObjectDetectorVersions" ma:readOnly="true">
-      <xsd:simpleType>
-        <xsd:restriction base="dms:Text"/>
-      </xsd:simpleType>
-    </xsd:element>
-    <xsd:element name="MediaServiceGenerationTime" ma:index="33" nillable="true" ma:displayName="MediaServiceGenerationTime" ma:hidden="true" ma:internalName="MediaServiceGenerationTime" ma:readOnly="true">
-      <xsd:simpleType>
-        <xsd:restriction base="dms:Text"/>
-      </xsd:simpleType>
-    </xsd:element>
-    <xsd:element name="MediaServiceEventHashCode" ma:index="34" nillable="true" ma:displayName="MediaServiceEventHashCode" ma:hidden="true" ma:internalName="MediaServiceEventHashCode" ma:readOnly="true">
-      <xsd:simpleType>
-        <xsd:restriction base="dms:Text"/>
-      </xsd:simpleType>
-    </xsd:element>
-    <xsd:element name="MediaServiceOCR" ma:index="35" nillable="true" ma:displayName="Extracted Text" ma:internalName="MediaServiceOCR" ma:readOnly="true">
-      <xsd:simpleType>
-        <xsd:restriction base="dms:Note">
-          <xsd:maxLength value="255"/>
-        </xsd:restriction>
-      </xsd:simpleType>
-    </xsd:element>
-    <xsd:element name="Student_Assigned" ma:index="38" nillable="true" ma:displayName="Student_Assigned" ma:format="Dropdown" ma:internalName="Student_Assigned">
-      <xsd:simpleType>
-        <xsd:restriction base="dms:Text">
-          <xsd:maxLength value="255"/>
-        </xsd:restriction>
-      </xsd:simpleType>
-    </xsd:element>
-    <xsd:element name="Project_Start_Term" ma:index="39" ma:displayName="Project_Start_Term" ma:format="Dropdown" ma:internalName="Project_Start_Term">
-      <xsd:simpleType>
-        <xsd:restriction base="dms:Text">
-          <xsd:maxLength value="255"/>
-        </xsd:restriction>
-      </xsd:simpleType>
-    </xsd:element>
-  </xsd:schema>
-  <xsd:schema xmlns:xsd="http://www.w3.org/2001/XMLSchema" xmlns:xs="http://www.w3.org/2001/XMLSchema" xmlns:dms="http://schemas.microsoft.com/office/2006/documentManagement/types" xmlns:pc="http://schemas.microsoft.com/office/infopath/2007/PartnerControls" targetNamespace="89bb417c-f7eb-404d-bc84-f98f4a7ed7e0" elementFormDefault="qualified">
-    <xsd:import namespace="http://schemas.microsoft.com/office/2006/documentManagement/types"/>
-    <xsd:import namespace="http://schemas.microsoft.com/office/infopath/2007/PartnerControls"/>
-    <xsd:element name="TaxCatchAll" ma:index="27" nillable="true" ma:displayName="Taxonomy Catch All Column" ma:hidden="true" ma:list="{fb2b3be0-b87b-4589-80fe-c93372f4155e}" ma:internalName="TaxCatchAll" ma:showField="CatchAllData" ma:web="89bb417c-f7eb-404d-bc84-f98f4a7ed7e0">
-      <xsd:complexType>
-        <xsd:complexContent>
-          <xsd:extension base="dms:MultiChoiceLookup">
-            <xsd:sequence>
-              <xsd:element name="Value" type="dms:Lookup" maxOccurs="unbounded" minOccurs="0" nillable="true"/>
-            </xsd:sequence>
-          </xsd:extension>
-        </xsd:complexContent>
-      </xsd:complexType>
-    </xsd:element>
-    <xsd:element name="SharedWithUsers" ma:index="36" nillable="true" ma:displayName="Shared With" ma:internalName="SharedWithUsers" ma:readOnly="true">
+    <xsd:element name="_ModernAudienceTargetUserField" ma:index="8" nillable="true" ma:displayName="Audience" ma:list="UserInfo" ma:SharePointGroup="0" ma:internalName="_ModernAudienceTargetUserField" ma:showField="ImnName">
       <xsd:complexType>
         <xsd:complexContent>
           <xsd:extension base="dms:UserMulti">
@@ -37790,12 +37539,133 @@
         </xsd:complexContent>
       </xsd:complexType>
     </xsd:element>
-    <xsd:element name="SharedWithDetails" ma:index="37" nillable="true" ma:displayName="Shared With Details" ma:internalName="SharedWithDetails" ma:readOnly="true">
+    <xsd:element name="_ModernAudienceAadObjectIds" ma:index="9" nillable="true" ma:displayName="AudienceIds" ma:list="{62bedf84-da7b-45d7-b830-d49edd633842}" ma:internalName="_ModernAudienceAadObjectIds" ma:readOnly="true" ma:showField="_AadObjectIdForUser" ma:web="89bb417c-f7eb-404d-bc84-f98f4a7ed7e0">
+      <xsd:complexType>
+        <xsd:complexContent>
+          <xsd:extension base="dms:MultiChoiceLookup">
+            <xsd:sequence>
+              <xsd:element name="Value" type="dms:Lookup" maxOccurs="unbounded" minOccurs="0" nillable="true"/>
+            </xsd:sequence>
+          </xsd:extension>
+        </xsd:complexContent>
+      </xsd:complexType>
+    </xsd:element>
+    <xsd:element name="MediaServiceMetadata" ma:index="10" nillable="true" ma:displayName="MediaServiceMetadata" ma:hidden="true" ma:internalName="MediaServiceMetadata" ma:readOnly="true">
+      <xsd:simpleType>
+        <xsd:restriction base="dms:Note"/>
+      </xsd:simpleType>
+    </xsd:element>
+    <xsd:element name="MediaServiceFastMetadata" ma:index="11" nillable="true" ma:displayName="MediaServiceFastMetadata" ma:hidden="true" ma:internalName="MediaServiceFastMetadata" ma:readOnly="true">
+      <xsd:simpleType>
+        <xsd:restriction base="dms:Note"/>
+      </xsd:simpleType>
+    </xsd:element>
+    <xsd:element name="lcf76f155ced4ddcb4097134ff3c332f" ma:index="15" nillable="true" ma:taxonomy="true" ma:internalName="lcf76f155ced4ddcb4097134ff3c332f" ma:taxonomyFieldName="MediaServiceImageTags" ma:displayName="Image Tags" ma:readOnly="false" ma:fieldId="{5cf76f15-5ced-4ddc-b409-7134ff3c332f}" ma:taxonomyMulti="true" ma:sspId="1d038b50-52dc-447d-ac2e-a29bd036c4b1" ma:termSetId="09814cd3-568e-fe90-9814-8d621ff8fb84" ma:anchorId="fba54fb3-c3e1-fe81-a776-ca4b69148c4d" ma:open="true" ma:isKeyword="false">
+      <xsd:complexType>
+        <xsd:sequence>
+          <xsd:element ref="pc:Terms" minOccurs="0" maxOccurs="1"/>
+        </xsd:sequence>
+      </xsd:complexType>
+    </xsd:element>
+    <xsd:element name="MediaServiceDateTaken" ma:index="17" nillable="true" ma:displayName="MediaServiceDateTaken" ma:hidden="true" ma:internalName="MediaServiceDateTaken" ma:readOnly="true">
+      <xsd:simpleType>
+        <xsd:restriction base="dms:Text"/>
+      </xsd:simpleType>
+    </xsd:element>
+    <xsd:element name="MediaServiceOCR" ma:index="18" nillable="true" ma:displayName="Extracted Text" ma:internalName="MediaServiceOCR" ma:readOnly="true">
       <xsd:simpleType>
         <xsd:restriction base="dms:Note">
           <xsd:maxLength value="255"/>
         </xsd:restriction>
       </xsd:simpleType>
+    </xsd:element>
+    <xsd:element name="MediaServiceGenerationTime" ma:index="19" nillable="true" ma:displayName="MediaServiceGenerationTime" ma:hidden="true" ma:internalName="MediaServiceGenerationTime" ma:readOnly="true">
+      <xsd:simpleType>
+        <xsd:restriction base="dms:Text"/>
+      </xsd:simpleType>
+    </xsd:element>
+    <xsd:element name="MediaServiceEventHashCode" ma:index="20" nillable="true" ma:displayName="MediaServiceEventHashCode" ma:hidden="true" ma:internalName="MediaServiceEventHashCode" ma:readOnly="true">
+      <xsd:simpleType>
+        <xsd:restriction base="dms:Text"/>
+      </xsd:simpleType>
+    </xsd:element>
+    <xsd:element name="MediaServiceAutoKeyPoints" ma:index="21" nillable="true" ma:displayName="MediaServiceAutoKeyPoints" ma:hidden="true" ma:internalName="MediaServiceAutoKeyPoints" ma:readOnly="true">
+      <xsd:simpleType>
+        <xsd:restriction base="dms:Note"/>
+      </xsd:simpleType>
+    </xsd:element>
+    <xsd:element name="MediaServiceKeyPoints" ma:index="22" nillable="true" ma:displayName="KeyPoints" ma:internalName="MediaServiceKeyPoints" ma:readOnly="true">
+      <xsd:simpleType>
+        <xsd:restriction base="dms:Note">
+          <xsd:maxLength value="255"/>
+        </xsd:restriction>
+      </xsd:simpleType>
+    </xsd:element>
+    <xsd:element name="MediaLengthInSeconds" ma:index="23" nillable="true" ma:displayName="MediaLengthInSeconds" ma:hidden="true" ma:internalName="MediaLengthInSeconds" ma:readOnly="true">
+      <xsd:simpleType>
+        <xsd:restriction base="dms:Unknown"/>
+      </xsd:simpleType>
+    </xsd:element>
+    <xsd:element name="MediaServiceObjectDetectorVersions" ma:index="24" nillable="true" ma:displayName="MediaServiceObjectDetectorVersions" ma:hidden="true" ma:indexed="true" ma:internalName="MediaServiceObjectDetectorVersions" ma:readOnly="true">
+      <xsd:simpleType>
+        <xsd:restriction base="dms:Text"/>
+      </xsd:simpleType>
+    </xsd:element>
+    <xsd:element name="MediaServiceLocation" ma:index="25" nillable="true" ma:displayName="Location" ma:indexed="true" ma:internalName="MediaServiceLocation" ma:readOnly="true">
+      <xsd:simpleType>
+        <xsd:restriction base="dms:Text"/>
+      </xsd:simpleType>
+    </xsd:element>
+    <xsd:element name="MediaServiceSearchProperties" ma:index="26" nillable="true" ma:displayName="MediaServiceSearchProperties" ma:hidden="true" ma:internalName="MediaServiceSearchProperties" ma:readOnly="true">
+      <xsd:simpleType>
+        <xsd:restriction base="dms:Note"/>
+      </xsd:simpleType>
+    </xsd:element>
+    <xsd:element name="MediaServiceBillingMetadata" ma:index="27" nillable="true" ma:displayName="MediaServiceBillingMetadata" ma:hidden="true" ma:internalName="MediaServiceBillingMetadata" ma:readOnly="true">
+      <xsd:simpleType>
+        <xsd:restriction base="dms:Note"/>
+      </xsd:simpleType>
+    </xsd:element>
+  </xsd:schema>
+  <xsd:schema xmlns:xsd="http://www.w3.org/2001/XMLSchema" xmlns:xs="http://www.w3.org/2001/XMLSchema" xmlns:dms="http://schemas.microsoft.com/office/2006/documentManagement/types" xmlns:pc="http://schemas.microsoft.com/office/infopath/2007/PartnerControls" targetNamespace="89bb417c-f7eb-404d-bc84-f98f4a7ed7e0" elementFormDefault="qualified">
+    <xsd:import namespace="http://schemas.microsoft.com/office/2006/documentManagement/types"/>
+    <xsd:import namespace="http://schemas.microsoft.com/office/infopath/2007/PartnerControls"/>
+    <xsd:element name="SharedWithUsers" ma:index="12" nillable="true" ma:displayName="Shared With" ma:internalName="SharedWithUsers" ma:readOnly="true">
+      <xsd:complexType>
+        <xsd:complexContent>
+          <xsd:extension base="dms:UserMulti">
+            <xsd:sequence>
+              <xsd:element name="UserInfo" minOccurs="0" maxOccurs="unbounded">
+                <xsd:complexType>
+                  <xsd:sequence>
+                    <xsd:element name="DisplayName" type="xsd:string" minOccurs="0"/>
+                    <xsd:element name="AccountId" type="dms:UserId" minOccurs="0" nillable="true"/>
+                    <xsd:element name="AccountType" type="xsd:string" minOccurs="0"/>
+                  </xsd:sequence>
+                </xsd:complexType>
+              </xsd:element>
+            </xsd:sequence>
+          </xsd:extension>
+        </xsd:complexContent>
+      </xsd:complexType>
+    </xsd:element>
+    <xsd:element name="SharedWithDetails" ma:index="13" nillable="true" ma:displayName="Shared With Details" ma:internalName="SharedWithDetails" ma:readOnly="true">
+      <xsd:simpleType>
+        <xsd:restriction base="dms:Note">
+          <xsd:maxLength value="255"/>
+        </xsd:restriction>
+      </xsd:simpleType>
+    </xsd:element>
+    <xsd:element name="TaxCatchAll" ma:index="16" nillable="true" ma:displayName="Taxonomy Catch All Column" ma:hidden="true" ma:list="{fb2b3be0-b87b-4589-80fe-c93372f4155e}" ma:internalName="TaxCatchAll" ma:showField="CatchAllData" ma:web="89bb417c-f7eb-404d-bc84-f98f4a7ed7e0">
+      <xsd:complexType>
+        <xsd:complexContent>
+          <xsd:extension base="dms:MultiChoiceLookup">
+            <xsd:sequence>
+              <xsd:element name="Value" type="dms:Lookup" maxOccurs="unbounded" minOccurs="0" nillable="true"/>
+            </xsd:sequence>
+          </xsd:extension>
+        </xsd:complexContent>
+      </xsd:complexType>
     </xsd:element>
   </xsd:schema>
   <xsd:schema xmlns="http://schemas.openxmlformats.org/package/2006/metadata/core-properties" xmlns:xsd="http://www.w3.org/2001/XMLSchema" xmlns:xsi="http://www.w3.org/2001/XMLSchema-instance" xmlns:dc="http://purl.org/dc/elements/1.1/" xmlns:dcterms="http://purl.org/dc/terms/" xmlns:odoc="http://schemas.microsoft.com/internal/obd" targetNamespace="http://schemas.openxmlformats.org/package/2006/metadata/core-properties" elementFormDefault="qualified" attributeFormDefault="unqualified" blockDefault="#all">
@@ -37909,29 +37779,17 @@
 <file path=customXml/item4.xml><?xml version="1.0" encoding="utf-8"?>
 <p:properties xmlns:p="http://schemas.microsoft.com/office/2006/metadata/properties" xmlns:xsi="http://www.w3.org/2001/XMLSchema-instance" xmlns:pc="http://schemas.microsoft.com/office/infopath/2007/PartnerControls">
   <documentManagement>
-    <Organization_x0028_Client_x0029_Name xmlns="ea7b9c9a-011f-417b-9a4e-a2d7c63caace">Urban Institute</Organization_x0028_Client_x0029_Name>
-    <TypeofAppliedPolicyProjectOrganization_x0028_Client_x0029_ xmlns="ea7b9c9a-011f-417b-9a4e-a2d7c63caace" xsi:nil="true"/>
-    <PrimaryTopicofAppliedPolicyProject_x003f_ xmlns="ea7b9c9a-011f-417b-9a4e-a2d7c63caace" xsi:nil="true"/>
-    <AppliedPolicyProjectSummaryParagraph xmlns="ea7b9c9a-011f-417b-9a4e-a2d7c63caace">To address TANF?s failure to help its participants see meaningful, long-term improvements to their earnings and employment, I recommend that the Urban Institute develop a grants office and use a portion of their TANF funds to finance promising, privately-run sectoral training programs at local and regional levels. Research suggests that localized programs designed with community input are especially successful among young people of color. Alongside the development of a grant program for local sectoral work programs, I recommend that states use the CCDF to ensure child care to everyone below a certain income threshold, which will aid parents whose childcare responsibilities and financial constraints are barriers to consistent work. Tailoring these programs to specific communities will be especially helpful in meeting the needs of young people of color, and successful program rollout can improve participant outcomes, increase social savings, and improve opportunity equity across the U.S.</AppliedPolicyProjectSummaryParagraph>
-    <PermissiontoshareallorportionsofyourAPPtohelppotentialclientsenvisionthevalueofAPPsfortheirorganizations xmlns="ea7b9c9a-011f-417b-9a4e-a2d7c63caace" xsi:nil="true"/>
-    <ClientContactName xmlns="ea7b9c9a-011f-417b-9a4e-a2d7c63caace" xsi:nil="true"/>
-    <ProblemLevel_x003f_ xmlns="ea7b9c9a-011f-417b-9a4e-a2d7c63caace">National</ProblemLevel_x003f_>
-    <YourAppliedPolicyProjectInstructor_x003f_ xmlns="ea7b9c9a-011f-417b-9a4e-a2d7c63caace">Lucy Bassett</YourAppliedPolicyProjectInstructor_x003f_>
-    <GeographicScopeofthisAppliedPolicyProject xmlns="ea7b9c9a-011f-417b-9a4e-a2d7c63caace">Domestic</GeographicScopeofthisAppliedPolicyProject>
-    <ClientContactTitle xmlns="ea7b9c9a-011f-417b-9a4e-a2d7c63caace" xsi:nil="true"/>
     <TaxCatchAll xmlns="89bb417c-f7eb-404d-bc84-f98f4a7ed7e0" xsi:nil="true"/>
-    <AppliedPolicyProjectName_x003f_ xmlns="ea7b9c9a-011f-417b-9a4e-a2d7c63caace">Putting TANF Funds to Work</AppliedPolicyProjectName_x003f_>
-    <Permissiontoshareportionsofyourcoursework_x0028_inadditiontothetechnicalreport_x0029_withFutureStudents_x003f_ xmlns="ea7b9c9a-011f-417b-9a4e-a2d7c63caace" xsi:nil="true"/>
-    <lcf76f155ced4ddcb4097134ff3c332f xmlns="ea7b9c9a-011f-417b-9a4e-a2d7c63caace">
+    <lcf76f155ced4ddcb4097134ff3c332f xmlns="cbd97833-cad1-4f03-b173-49f8f02cb07f">
       <Terms xmlns="http://schemas.microsoft.com/office/infopath/2007/PartnerControls"/>
     </lcf76f155ced4ddcb4097134ff3c332f>
-    <ClientContactPhoneNumber xmlns="ea7b9c9a-011f-417b-9a4e-a2d7c63caace" xsi:nil="true"/>
-    <Howdidyoufirstcontactthisclient_x003f_ xmlns="ea7b9c9a-011f-417b-9a4e-a2d7c63caace" xsi:nil="true"/>
-    <WouldyourecommendthiscontactforanotherstudenttoworkwithonAPP_x003f_Whyorwhynot_x003f_ xmlns="ea7b9c9a-011f-417b-9a4e-a2d7c63caace" xsi:nil="true"/>
-    <Email xmlns="ea7b9c9a-011f-417b-9a4e-a2d7c63caace" xsi:nil="true"/>
-    <ClientContactEmail xmlns="ea7b9c9a-011f-417b-9a4e-a2d7c63caace" xsi:nil="true"/>
-    <Project_Start_Term xmlns="ea7b9c9a-011f-417b-9a4e-a2d7c63caace">Spring 2022</Project_Start_Term>
-    <Student_Assigned xmlns="ea7b9c9a-011f-417b-9a4e-a2d7c63caace">Lucy Hopkins</Student_Assigned>
+    <_ModernAudienceTargetUserField xmlns="cbd97833-cad1-4f03-b173-49f8f02cb07f">
+      <UserInfo>
+        <DisplayName/>
+        <AccountId xsi:nil="true"/>
+        <AccountType/>
+      </UserInfo>
+    </_ModernAudienceTargetUserField>
   </documentManagement>
 </p:properties>
 </file>
@@ -37945,7 +37803,7 @@
 </file>
 
 <file path=customXml/itemProps2.xml><?xml version="1.0" encoding="utf-8"?>
-<ds:datastoreItem xmlns:ds="http://schemas.openxmlformats.org/officeDocument/2006/customXml" ds:itemID="{205BAE55-514F-4C69-8CF1-C7CE968EE6AF}"/>
+<ds:datastoreItem xmlns:ds="http://schemas.openxmlformats.org/officeDocument/2006/customXml" ds:itemID="{E69D828D-5803-4B2A-A5BB-9990C4CE91A9}"/>
 </file>
 
 <file path=customXml/itemProps3.xml><?xml version="1.0" encoding="utf-8"?>

</xml_diff>